<commit_message>
DP09 Final. Submission Rules
</commit_message>
<xml_diff>
--- a/docpac_09251024/Nodejs Submission Rules.docx
+++ b/docpac_09251024/Nodejs Submission Rules.docx
@@ -280,6 +280,18 @@
         </w:numPr>
       </w:pPr>
       <w:r>
+        <w:t>Make sure they are all in the correct folders!</w:t>
+      </w:r>
+    </w:p>
+    <w:p>
+      <w:pPr>
+        <w:pStyle w:val="ListParagraph"/>
+        <w:numPr>
+          <w:ilvl w:val="2"/>
+          <w:numId w:val="1"/>
+        </w:numPr>
+      </w:pPr>
+      <w:r>
         <w:t>If there are hundreds of changed files, check to make sure you deleted your node_modules folder.</w:t>
       </w:r>
     </w:p>
@@ -294,6 +306,11 @@
       <w:r>
         <w:t>If other files were changed that are not your assignment, right-click them and discard changes. Do not edit classroom documents.</w:t>
       </w:r>
+      <w:r>
+        <w:t xml:space="preserve"> Do not delete or edit other student’s work.</w:t>
+      </w:r>
+      <w:bookmarkStart w:id="0" w:name="_GoBack"/>
+      <w:bookmarkEnd w:id="0"/>
     </w:p>
     <w:p>
       <w:pPr>
@@ -427,8 +444,6 @@
       <w:r>
         <w:t>Failure to follow these submission rules, or taking steps which interfere with the grading process, will result in a reduced grade.</w:t>
       </w:r>
-      <w:bookmarkStart w:id="0" w:name="_GoBack"/>
-      <w:bookmarkEnd w:id="0"/>
     </w:p>
     <w:sectPr>
       <w:pgSz w:w="12240" w:h="15840"/>

</xml_diff>

<commit_message>
Updated node submission rules
</commit_message>
<xml_diff>
--- a/docpac_09251024/Nodejs Submission Rules.docx
+++ b/docpac_09251024/Nodejs Submission Rules.docx
@@ -191,6 +191,20 @@
         </w:numPr>
       </w:pPr>
       <w:r>
+        <w:t>When choosing a port for an HTTP Listen Server, always choose 3000</w:t>
+      </w:r>
+      <w:bookmarkStart w:id="0" w:name="_GoBack"/>
+      <w:bookmarkEnd w:id="0"/>
+    </w:p>
+    <w:p>
+      <w:pPr>
+        <w:pStyle w:val="ListParagraph"/>
+        <w:numPr>
+          <w:ilvl w:val="0"/>
+          <w:numId w:val="1"/>
+        </w:numPr>
+      </w:pPr>
+      <w:r>
         <w:t>If the project requires you to provide a login, create an entry with the username “</w:t>
       </w:r>
       <w:proofErr w:type="spellStart"/>
@@ -309,8 +323,6 @@
       <w:r>
         <w:t xml:space="preserve"> Do not delete or edit other student’s work.</w:t>
       </w:r>
-      <w:bookmarkStart w:id="0" w:name="_GoBack"/>
-      <w:bookmarkEnd w:id="0"/>
     </w:p>
     <w:p>
       <w:pPr>

</xml_diff>